<commit_message>
Daftar Pustaka sudah 15
</commit_message>
<xml_diff>
--- a/Daftar Pustaka.docx
+++ b/Daftar Pustaka.docx
@@ -310,7 +310,6 @@
         </w:rPr>
         <w:tab/>
       </w:r>
-      <w:proofErr w:type="spellStart"/>
       <w:r>
         <w:rPr>
           <w:rFonts w:ascii="Times New Roman" w:hAnsi="Times New Roman" w:cs="Times New Roman"/>
@@ -319,7 +318,6 @@
         </w:rPr>
         <w:t>Puspasari</w:t>
       </w:r>
-      <w:proofErr w:type="spellEnd"/>
       <w:r>
         <w:rPr>
           <w:rFonts w:ascii="Times New Roman" w:hAnsi="Times New Roman" w:cs="Times New Roman"/>
@@ -334,54 +332,8 @@
           <w:szCs w:val="24"/>
           <w:lang w:val="en-US"/>
         </w:rPr>
-        <w:t xml:space="preserve">Elisabeth </w:t>
-      </w:r>
-      <w:proofErr w:type="spellStart"/>
-      <w:r>
-        <w:rPr>
-          <w:rFonts w:ascii="Times New Roman" w:hAnsi="Times New Roman" w:cs="Times New Roman"/>
-          <w:szCs w:val="24"/>
-          <w:lang w:val="en-US"/>
-        </w:rPr>
-        <w:t>Lisato</w:t>
-      </w:r>
-      <w:proofErr w:type="spellEnd"/>
-      <w:r>
-        <w:rPr>
-          <w:rFonts w:ascii="Times New Roman" w:hAnsi="Times New Roman" w:cs="Times New Roman"/>
-          <w:szCs w:val="24"/>
-          <w:lang w:val="en-US"/>
-        </w:rPr>
-        <w:t xml:space="preserve">, </w:t>
-      </w:r>
-      <w:proofErr w:type="spellStart"/>
-      <w:r>
-        <w:rPr>
-          <w:rFonts w:ascii="Times New Roman" w:hAnsi="Times New Roman" w:cs="Times New Roman"/>
-          <w:szCs w:val="24"/>
-          <w:lang w:val="en-US"/>
-        </w:rPr>
-        <w:t>Susilo</w:t>
-      </w:r>
-      <w:proofErr w:type="spellEnd"/>
-      <w:r>
-        <w:rPr>
-          <w:rFonts w:ascii="Times New Roman" w:hAnsi="Times New Roman" w:cs="Times New Roman"/>
-          <w:szCs w:val="24"/>
-          <w:lang w:val="en-US"/>
-        </w:rPr>
-        <w:t xml:space="preserve"> Toto </w:t>
-      </w:r>
-      <w:proofErr w:type="spellStart"/>
-      <w:r>
-        <w:rPr>
-          <w:rFonts w:ascii="Times New Roman" w:hAnsi="Times New Roman" w:cs="Times New Roman"/>
-          <w:szCs w:val="24"/>
-          <w:lang w:val="en-US"/>
-        </w:rPr>
-        <w:t>Rahardjo</w:t>
-      </w:r>
-      <w:proofErr w:type="spellEnd"/>
+        <w:t>Elisabeth Lisato, Susilo Toto Rahardjo</w:t>
+      </w:r>
       <w:r>
         <w:rPr>
           <w:rFonts w:ascii="Times New Roman" w:hAnsi="Times New Roman" w:cs="Times New Roman"/>
@@ -406,267 +358,30 @@
         </w:rPr>
         <w:t xml:space="preserve">. </w:t>
       </w:r>
-      <w:proofErr w:type="spellStart"/>
-      <w:r>
-        <w:rPr>
-          <w:rFonts w:ascii="Times New Roman" w:hAnsi="Times New Roman" w:cs="Times New Roman"/>
-          <w:szCs w:val="24"/>
-          <w:lang w:val="en-US"/>
-        </w:rPr>
-        <w:t>Pengaruh</w:t>
-      </w:r>
-      <w:proofErr w:type="spellEnd"/>
-      <w:r>
-        <w:rPr>
-          <w:rFonts w:ascii="Times New Roman" w:hAnsi="Times New Roman" w:cs="Times New Roman"/>
-          <w:szCs w:val="24"/>
-          <w:lang w:val="en-US"/>
-        </w:rPr>
-        <w:t xml:space="preserve"> </w:t>
-      </w:r>
-      <w:proofErr w:type="spellStart"/>
-      <w:r>
-        <w:rPr>
-          <w:rFonts w:ascii="Times New Roman" w:hAnsi="Times New Roman" w:cs="Times New Roman"/>
-          <w:szCs w:val="24"/>
-          <w:lang w:val="en-US"/>
-        </w:rPr>
-        <w:t>Orientasi</w:t>
-      </w:r>
-      <w:proofErr w:type="spellEnd"/>
-      <w:r>
-        <w:rPr>
-          <w:rFonts w:ascii="Times New Roman" w:hAnsi="Times New Roman" w:cs="Times New Roman"/>
-          <w:szCs w:val="24"/>
-          <w:lang w:val="en-US"/>
-        </w:rPr>
-        <w:t xml:space="preserve"> </w:t>
-      </w:r>
-      <w:proofErr w:type="spellStart"/>
-      <w:r>
-        <w:rPr>
-          <w:rFonts w:ascii="Times New Roman" w:hAnsi="Times New Roman" w:cs="Times New Roman"/>
-          <w:szCs w:val="24"/>
-          <w:lang w:val="en-US"/>
-        </w:rPr>
-        <w:t>Kewirausahaan</w:t>
-      </w:r>
-      <w:proofErr w:type="spellEnd"/>
-      <w:r>
-        <w:rPr>
-          <w:rFonts w:ascii="Times New Roman" w:hAnsi="Times New Roman" w:cs="Times New Roman"/>
-          <w:szCs w:val="24"/>
-          <w:lang w:val="en-US"/>
-        </w:rPr>
-        <w:t xml:space="preserve">, </w:t>
-      </w:r>
-      <w:proofErr w:type="spellStart"/>
-      <w:r>
-        <w:rPr>
-          <w:rFonts w:ascii="Times New Roman" w:hAnsi="Times New Roman" w:cs="Times New Roman"/>
-          <w:szCs w:val="24"/>
-          <w:lang w:val="en-US"/>
-        </w:rPr>
-        <w:t>Inovasi</w:t>
-      </w:r>
-      <w:proofErr w:type="spellEnd"/>
-      <w:r>
-        <w:rPr>
-          <w:rFonts w:ascii="Times New Roman" w:hAnsi="Times New Roman" w:cs="Times New Roman"/>
-          <w:szCs w:val="24"/>
-          <w:lang w:val="en-US"/>
-        </w:rPr>
-        <w:t xml:space="preserve"> </w:t>
-      </w:r>
-      <w:proofErr w:type="spellStart"/>
-      <w:r>
-        <w:rPr>
-          <w:rFonts w:ascii="Times New Roman" w:hAnsi="Times New Roman" w:cs="Times New Roman"/>
-          <w:szCs w:val="24"/>
-          <w:lang w:val="en-US"/>
-        </w:rPr>
-        <w:t>Produk</w:t>
-      </w:r>
-      <w:proofErr w:type="spellEnd"/>
-      <w:r>
-        <w:rPr>
-          <w:rFonts w:ascii="Times New Roman" w:hAnsi="Times New Roman" w:cs="Times New Roman"/>
-          <w:szCs w:val="24"/>
-          <w:lang w:val="en-US"/>
-        </w:rPr>
-        <w:t xml:space="preserve">, </w:t>
-      </w:r>
-      <w:proofErr w:type="spellStart"/>
-      <w:r>
-        <w:rPr>
-          <w:rFonts w:ascii="Times New Roman" w:hAnsi="Times New Roman" w:cs="Times New Roman"/>
-          <w:szCs w:val="24"/>
-          <w:lang w:val="en-US"/>
-        </w:rPr>
-        <w:t>d</w:t>
-      </w:r>
-      <w:r>
-        <w:rPr>
-          <w:rFonts w:ascii="Times New Roman" w:hAnsi="Times New Roman" w:cs="Times New Roman"/>
-          <w:szCs w:val="24"/>
-          <w:lang w:val="en-US"/>
-        </w:rPr>
-        <w:t>an</w:t>
-      </w:r>
-      <w:proofErr w:type="spellEnd"/>
-      <w:r>
-        <w:rPr>
-          <w:rFonts w:ascii="Times New Roman" w:hAnsi="Times New Roman" w:cs="Times New Roman"/>
-          <w:szCs w:val="24"/>
-          <w:lang w:val="en-US"/>
-        </w:rPr>
-        <w:t xml:space="preserve"> </w:t>
-      </w:r>
-      <w:proofErr w:type="spellStart"/>
-      <w:r>
-        <w:rPr>
-          <w:rFonts w:ascii="Times New Roman" w:hAnsi="Times New Roman" w:cs="Times New Roman"/>
-          <w:szCs w:val="24"/>
-          <w:lang w:val="en-US"/>
-        </w:rPr>
-        <w:t>Dukungan</w:t>
-      </w:r>
-      <w:proofErr w:type="spellEnd"/>
-      <w:r>
-        <w:rPr>
-          <w:rFonts w:ascii="Times New Roman" w:hAnsi="Times New Roman" w:cs="Times New Roman"/>
-          <w:szCs w:val="24"/>
-          <w:lang w:val="en-US"/>
-        </w:rPr>
-        <w:t xml:space="preserve"> Partner </w:t>
-      </w:r>
-      <w:proofErr w:type="spellStart"/>
-      <w:r>
-        <w:rPr>
-          <w:rFonts w:ascii="Times New Roman" w:hAnsi="Times New Roman" w:cs="Times New Roman"/>
-          <w:szCs w:val="24"/>
-          <w:lang w:val="en-US"/>
-        </w:rPr>
-        <w:t>Terhadap</w:t>
-      </w:r>
-      <w:proofErr w:type="spellEnd"/>
-      <w:r>
-        <w:rPr>
-          <w:rFonts w:ascii="Times New Roman" w:hAnsi="Times New Roman" w:cs="Times New Roman"/>
-          <w:szCs w:val="24"/>
-          <w:lang w:val="en-US"/>
-        </w:rPr>
-        <w:t xml:space="preserve"> </w:t>
-      </w:r>
-      <w:proofErr w:type="spellStart"/>
-      <w:r>
-        <w:rPr>
-          <w:rFonts w:ascii="Times New Roman" w:hAnsi="Times New Roman" w:cs="Times New Roman"/>
-          <w:szCs w:val="24"/>
-          <w:lang w:val="en-US"/>
-        </w:rPr>
-        <w:t>Keunggulan</w:t>
-      </w:r>
-      <w:proofErr w:type="spellEnd"/>
-      <w:r>
-        <w:rPr>
-          <w:rFonts w:ascii="Times New Roman" w:hAnsi="Times New Roman" w:cs="Times New Roman"/>
-          <w:szCs w:val="24"/>
-          <w:lang w:val="en-US"/>
-        </w:rPr>
-        <w:t xml:space="preserve"> </w:t>
-      </w:r>
-      <w:proofErr w:type="spellStart"/>
-      <w:r>
-        <w:rPr>
-          <w:rFonts w:ascii="Times New Roman" w:hAnsi="Times New Roman" w:cs="Times New Roman"/>
-          <w:szCs w:val="24"/>
-          <w:lang w:val="en-US"/>
-        </w:rPr>
-        <w:t>Bersaing</w:t>
-      </w:r>
-      <w:proofErr w:type="spellEnd"/>
-      <w:r>
-        <w:rPr>
-          <w:rFonts w:ascii="Times New Roman" w:hAnsi="Times New Roman" w:cs="Times New Roman"/>
-          <w:szCs w:val="24"/>
-          <w:lang w:val="en-US"/>
-        </w:rPr>
-        <w:t xml:space="preserve"> (</w:t>
-      </w:r>
-      <w:proofErr w:type="spellStart"/>
-      <w:r>
-        <w:rPr>
-          <w:rFonts w:ascii="Times New Roman" w:hAnsi="Times New Roman" w:cs="Times New Roman"/>
-          <w:szCs w:val="24"/>
-          <w:lang w:val="en-US"/>
-        </w:rPr>
-        <w:t>Studi</w:t>
-      </w:r>
-      <w:proofErr w:type="spellEnd"/>
-      <w:r>
-        <w:rPr>
-          <w:rFonts w:ascii="Times New Roman" w:hAnsi="Times New Roman" w:cs="Times New Roman"/>
-          <w:szCs w:val="24"/>
-          <w:lang w:val="en-US"/>
-        </w:rPr>
-        <w:t xml:space="preserve"> </w:t>
-      </w:r>
-      <w:proofErr w:type="spellStart"/>
-      <w:r>
-        <w:rPr>
-          <w:rFonts w:ascii="Times New Roman" w:hAnsi="Times New Roman" w:cs="Times New Roman"/>
-          <w:szCs w:val="24"/>
-          <w:lang w:val="en-US"/>
-        </w:rPr>
-        <w:t>Pada</w:t>
-      </w:r>
-      <w:proofErr w:type="spellEnd"/>
-      <w:r>
-        <w:rPr>
-          <w:rFonts w:ascii="Times New Roman" w:hAnsi="Times New Roman" w:cs="Times New Roman"/>
-          <w:szCs w:val="24"/>
-          <w:lang w:val="en-US"/>
-        </w:rPr>
-        <w:t xml:space="preserve"> </w:t>
-      </w:r>
-      <w:proofErr w:type="spellStart"/>
-      <w:r>
-        <w:rPr>
-          <w:rFonts w:ascii="Times New Roman" w:hAnsi="Times New Roman" w:cs="Times New Roman"/>
-          <w:szCs w:val="24"/>
-          <w:lang w:val="en-US"/>
-        </w:rPr>
-        <w:t>Industri</w:t>
-      </w:r>
-      <w:proofErr w:type="spellEnd"/>
-      <w:r>
-        <w:rPr>
-          <w:rFonts w:ascii="Times New Roman" w:hAnsi="Times New Roman" w:cs="Times New Roman"/>
-          <w:szCs w:val="24"/>
-          <w:lang w:val="en-US"/>
-        </w:rPr>
-        <w:t xml:space="preserve"> </w:t>
-      </w:r>
-      <w:proofErr w:type="spellStart"/>
-      <w:r>
-        <w:rPr>
-          <w:rFonts w:ascii="Times New Roman" w:hAnsi="Times New Roman" w:cs="Times New Roman"/>
-          <w:szCs w:val="24"/>
-          <w:lang w:val="en-US"/>
-        </w:rPr>
-        <w:t>Makanan</w:t>
-      </w:r>
-      <w:proofErr w:type="spellEnd"/>
-      <w:r>
-        <w:rPr>
-          <w:rFonts w:ascii="Times New Roman" w:hAnsi="Times New Roman" w:cs="Times New Roman"/>
-          <w:szCs w:val="24"/>
-          <w:lang w:val="en-US"/>
-        </w:rPr>
-        <w:t xml:space="preserve"> </w:t>
-      </w:r>
-      <w:proofErr w:type="spellStart"/>
+      <w:r>
+        <w:rPr>
+          <w:rFonts w:ascii="Times New Roman" w:hAnsi="Times New Roman" w:cs="Times New Roman"/>
+          <w:szCs w:val="24"/>
+          <w:lang w:val="en-US"/>
+        </w:rPr>
+        <w:t xml:space="preserve">Pengaruh Orientasi </w:t>
+      </w:r>
+      <w:r>
+        <w:rPr>
+          <w:rFonts w:ascii="Times New Roman" w:hAnsi="Times New Roman" w:cs="Times New Roman"/>
+          <w:szCs w:val="24"/>
+          <w:lang w:val="en-US"/>
+        </w:rPr>
+        <w:t>Kewirausahaan, Inovasi Produk, d</w:t>
+      </w:r>
+      <w:r>
+        <w:rPr>
+          <w:rFonts w:ascii="Times New Roman" w:hAnsi="Times New Roman" w:cs="Times New Roman"/>
+          <w:szCs w:val="24"/>
+          <w:lang w:val="en-US"/>
+        </w:rPr>
+        <w:t xml:space="preserve">an Dukungan Partner Terhadap Keunggulan Bersaing (Studi Pada Industri Makanan </w:t>
+      </w:r>
       <w:r>
         <w:rPr>
           <w:rFonts w:ascii="Times New Roman" w:hAnsi="Times New Roman" w:cs="Times New Roman"/>
@@ -681,70 +396,15 @@
           <w:szCs w:val="24"/>
           <w:lang w:val="en-US"/>
         </w:rPr>
-        <w:t>Minuman</w:t>
-      </w:r>
-      <w:proofErr w:type="spellEnd"/>
-      <w:r>
-        <w:rPr>
-          <w:rFonts w:ascii="Times New Roman" w:hAnsi="Times New Roman" w:cs="Times New Roman"/>
-          <w:szCs w:val="24"/>
-          <w:lang w:val="en-US"/>
-        </w:rPr>
-        <w:t xml:space="preserve"> </w:t>
-      </w:r>
-      <w:proofErr w:type="spellStart"/>
-      <w:r>
-        <w:rPr>
-          <w:rFonts w:ascii="Times New Roman" w:hAnsi="Times New Roman" w:cs="Times New Roman"/>
-          <w:szCs w:val="24"/>
-          <w:lang w:val="en-US"/>
-        </w:rPr>
-        <w:t>Skala</w:t>
-      </w:r>
-      <w:proofErr w:type="spellEnd"/>
-      <w:r>
-        <w:rPr>
-          <w:rFonts w:ascii="Times New Roman" w:hAnsi="Times New Roman" w:cs="Times New Roman"/>
-          <w:szCs w:val="24"/>
-          <w:lang w:val="en-US"/>
-        </w:rPr>
-        <w:t xml:space="preserve"> Kecil </w:t>
-      </w:r>
-      <w:proofErr w:type="spellStart"/>
-      <w:r>
-        <w:rPr>
-          <w:rFonts w:ascii="Times New Roman" w:hAnsi="Times New Roman" w:cs="Times New Roman"/>
-          <w:szCs w:val="24"/>
-          <w:lang w:val="en-US"/>
-        </w:rPr>
-        <w:t>dan</w:t>
-      </w:r>
-      <w:proofErr w:type="spellEnd"/>
-      <w:r>
-        <w:rPr>
-          <w:rFonts w:ascii="Times New Roman" w:hAnsi="Times New Roman" w:cs="Times New Roman"/>
-          <w:szCs w:val="24"/>
-          <w:lang w:val="en-US"/>
-        </w:rPr>
-        <w:t xml:space="preserve"> </w:t>
-      </w:r>
-      <w:proofErr w:type="spellStart"/>
-      <w:r>
-        <w:rPr>
-          <w:rFonts w:ascii="Times New Roman" w:hAnsi="Times New Roman" w:cs="Times New Roman"/>
-          <w:szCs w:val="24"/>
-          <w:lang w:val="en-US"/>
-        </w:rPr>
-        <w:t>Menengah</w:t>
-      </w:r>
-      <w:proofErr w:type="spellEnd"/>
-      <w:r>
-        <w:rPr>
-          <w:rFonts w:ascii="Times New Roman" w:hAnsi="Times New Roman" w:cs="Times New Roman"/>
-          <w:szCs w:val="24"/>
-          <w:lang w:val="en-US"/>
-        </w:rPr>
-        <w:t xml:space="preserve"> d</w:t>
+        <w:t xml:space="preserve">Minuman Skala Kecil </w:t>
+      </w:r>
+      <w:r>
+        <w:rPr>
+          <w:rFonts w:ascii="Times New Roman" w:hAnsi="Times New Roman" w:cs="Times New Roman"/>
+          <w:szCs w:val="24"/>
+          <w:lang w:val="en-US"/>
+        </w:rPr>
+        <w:t>dan Menengah d</w:t>
       </w:r>
       <w:r>
         <w:rPr>
@@ -761,27 +421,7 @@
           <w:szCs w:val="24"/>
           <w:lang w:val="en-US"/>
         </w:rPr>
-        <w:t xml:space="preserve">. Journal </w:t>
-      </w:r>
-      <w:proofErr w:type="gramStart"/>
-      <w:r>
-        <w:rPr>
-          <w:rFonts w:ascii="Times New Roman" w:hAnsi="Times New Roman" w:cs="Times New Roman"/>
-          <w:i/>
-          <w:szCs w:val="24"/>
-          <w:lang w:val="en-US"/>
-        </w:rPr>
-        <w:t>Of</w:t>
-      </w:r>
-      <w:proofErr w:type="gramEnd"/>
-      <w:r>
-        <w:rPr>
-          <w:rFonts w:ascii="Times New Roman" w:hAnsi="Times New Roman" w:cs="Times New Roman"/>
-          <w:i/>
-          <w:szCs w:val="24"/>
-          <w:lang w:val="en-US"/>
-        </w:rPr>
-        <w:t xml:space="preserve"> Management</w:t>
+        <w:t>. Journal Of Management</w:t>
       </w:r>
       <w:r>
         <w:rPr>
@@ -823,23 +463,7 @@
           <w:rFonts w:ascii="Times New Roman" w:hAnsi="Times New Roman" w:cs="Times New Roman"/>
           <w:color w:val="000000" w:themeColor="text1"/>
         </w:rPr>
-        <w:t xml:space="preserve">Dwi </w:t>
-      </w:r>
-      <w:proofErr w:type="gramStart"/>
-      <w:r>
-        <w:rPr>
-          <w:rFonts w:ascii="Times New Roman" w:hAnsi="Times New Roman" w:cs="Times New Roman"/>
-          <w:color w:val="000000" w:themeColor="text1"/>
-        </w:rPr>
-        <w:t>Ratnasari</w:t>
-      </w:r>
-      <w:proofErr w:type="gramEnd"/>
-      <w:r>
-        <w:rPr>
-          <w:rFonts w:ascii="Times New Roman" w:hAnsi="Times New Roman" w:cs="Times New Roman"/>
-          <w:color w:val="000000" w:themeColor="text1"/>
-        </w:rPr>
-        <w:t xml:space="preserve">. dkk. 2018. </w:t>
+        <w:t xml:space="preserve">Dwi Ratnasari. dkk. 2018. </w:t>
       </w:r>
       <w:r>
         <w:rPr>
@@ -1028,112 +652,23 @@
           <w:rFonts w:ascii="Times New Roman" w:hAnsi="Times New Roman" w:cs="Times New Roman"/>
           <w:szCs w:val="24"/>
         </w:rPr>
-        <w:t>2018</w:t>
-      </w:r>
-      <w:r>
-        <w:rPr>
-          <w:rFonts w:ascii="Times New Roman" w:hAnsi="Times New Roman" w:cs="Times New Roman"/>
-          <w:szCs w:val="24"/>
-        </w:rPr>
-        <w:t xml:space="preserve">. </w:t>
-      </w:r>
-      <w:proofErr w:type="spellStart"/>
-      <w:r>
-        <w:rPr>
-          <w:rFonts w:ascii="Times New Roman" w:hAnsi="Times New Roman" w:cs="Times New Roman"/>
-          <w:szCs w:val="24"/>
-          <w:lang w:val="en-US"/>
-        </w:rPr>
-        <w:t>Analisis</w:t>
-      </w:r>
-      <w:proofErr w:type="spellEnd"/>
-      <w:r>
-        <w:rPr>
-          <w:rFonts w:ascii="Times New Roman" w:hAnsi="Times New Roman" w:cs="Times New Roman"/>
-          <w:szCs w:val="24"/>
-          <w:lang w:val="en-US"/>
-        </w:rPr>
-        <w:t xml:space="preserve"> </w:t>
-      </w:r>
-      <w:proofErr w:type="spellStart"/>
-      <w:r>
-        <w:rPr>
-          <w:rFonts w:ascii="Times New Roman" w:hAnsi="Times New Roman" w:cs="Times New Roman"/>
-          <w:szCs w:val="24"/>
-          <w:lang w:val="en-US"/>
-        </w:rPr>
-        <w:t>Faktor</w:t>
-      </w:r>
-      <w:proofErr w:type="spellEnd"/>
-      <w:r>
-        <w:rPr>
-          <w:rFonts w:ascii="Times New Roman" w:hAnsi="Times New Roman" w:cs="Times New Roman"/>
-          <w:szCs w:val="24"/>
-          <w:lang w:val="en-US"/>
-        </w:rPr>
-        <w:t xml:space="preserve"> </w:t>
-      </w:r>
-      <w:proofErr w:type="spellStart"/>
-      <w:r>
-        <w:rPr>
-          <w:rFonts w:ascii="Times New Roman" w:hAnsi="Times New Roman" w:cs="Times New Roman"/>
-          <w:szCs w:val="24"/>
-          <w:lang w:val="en-US"/>
-        </w:rPr>
-        <w:t>Pemilihan</w:t>
-      </w:r>
-      <w:proofErr w:type="spellEnd"/>
-      <w:r>
-        <w:rPr>
-          <w:rFonts w:ascii="Times New Roman" w:hAnsi="Times New Roman" w:cs="Times New Roman"/>
-          <w:szCs w:val="24"/>
-          <w:lang w:val="en-US"/>
-        </w:rPr>
-        <w:t xml:space="preserve"> Kos-Kosan </w:t>
-      </w:r>
-      <w:proofErr w:type="spellStart"/>
-      <w:r>
-        <w:rPr>
-          <w:rFonts w:ascii="Times New Roman" w:hAnsi="Times New Roman" w:cs="Times New Roman"/>
-          <w:szCs w:val="24"/>
-          <w:lang w:val="en-US"/>
-        </w:rPr>
-        <w:t>Men</w:t>
-      </w:r>
-      <w:r>
-        <w:rPr>
-          <w:rFonts w:ascii="Times New Roman" w:hAnsi="Times New Roman" w:cs="Times New Roman"/>
-          <w:szCs w:val="24"/>
-          <w:lang w:val="en-US"/>
-        </w:rPr>
-        <w:t>ggunakan</w:t>
-      </w:r>
-      <w:proofErr w:type="spellEnd"/>
-      <w:r>
-        <w:rPr>
-          <w:rFonts w:ascii="Times New Roman" w:hAnsi="Times New Roman" w:cs="Times New Roman"/>
-          <w:szCs w:val="24"/>
-          <w:lang w:val="en-US"/>
-        </w:rPr>
-        <w:t xml:space="preserve"> </w:t>
-      </w:r>
-      <w:proofErr w:type="spellStart"/>
-      <w:r>
-        <w:rPr>
-          <w:rFonts w:ascii="Times New Roman" w:hAnsi="Times New Roman" w:cs="Times New Roman"/>
-          <w:szCs w:val="24"/>
-          <w:lang w:val="en-US"/>
-        </w:rPr>
-        <w:t>Kmo</w:t>
-      </w:r>
-      <w:proofErr w:type="spellEnd"/>
-      <w:r>
-        <w:rPr>
-          <w:rFonts w:ascii="Times New Roman" w:hAnsi="Times New Roman" w:cs="Times New Roman"/>
-          <w:szCs w:val="24"/>
-          <w:lang w:val="en-US"/>
-        </w:rPr>
-        <w:t xml:space="preserve"> - Bartlett’s Test </w:t>
+        <w:t xml:space="preserve">2018. </w:t>
+      </w:r>
+      <w:r>
+        <w:rPr>
+          <w:rFonts w:ascii="Times New Roman" w:hAnsi="Times New Roman" w:cs="Times New Roman"/>
+          <w:szCs w:val="24"/>
+          <w:lang w:val="en-US"/>
+        </w:rPr>
+        <w:t>Analisis Faktor Pemilihan Kos-Kosan Men</w:t>
+      </w:r>
+      <w:r>
+        <w:rPr>
+          <w:rFonts w:ascii="Times New Roman" w:hAnsi="Times New Roman" w:cs="Times New Roman"/>
+          <w:szCs w:val="24"/>
+          <w:lang w:val="en-US"/>
+        </w:rPr>
+        <w:t xml:space="preserve">ggunakan Kmo - Bartlett’s Test </w:t>
       </w:r>
       <w:r>
         <w:rPr>
@@ -1148,79 +683,7 @@
           <w:szCs w:val="24"/>
           <w:lang w:val="en-US"/>
         </w:rPr>
-        <w:t xml:space="preserve">an </w:t>
-      </w:r>
-      <w:proofErr w:type="spellStart"/>
-      <w:r>
-        <w:rPr>
-          <w:rFonts w:ascii="Times New Roman" w:hAnsi="Times New Roman" w:cs="Times New Roman"/>
-          <w:szCs w:val="24"/>
-          <w:lang w:val="en-US"/>
-        </w:rPr>
-        <w:t>Kaitannya</w:t>
-      </w:r>
-      <w:proofErr w:type="spellEnd"/>
-      <w:r>
-        <w:rPr>
-          <w:rFonts w:ascii="Times New Roman" w:hAnsi="Times New Roman" w:cs="Times New Roman"/>
-          <w:szCs w:val="24"/>
-          <w:lang w:val="en-US"/>
-        </w:rPr>
-        <w:t xml:space="preserve"> </w:t>
-      </w:r>
-      <w:proofErr w:type="spellStart"/>
-      <w:r>
-        <w:rPr>
-          <w:rFonts w:ascii="Times New Roman" w:hAnsi="Times New Roman" w:cs="Times New Roman"/>
-          <w:szCs w:val="24"/>
-          <w:lang w:val="en-US"/>
-        </w:rPr>
-        <w:t>Pada</w:t>
-      </w:r>
-      <w:proofErr w:type="spellEnd"/>
-      <w:r>
-        <w:rPr>
-          <w:rFonts w:ascii="Times New Roman" w:hAnsi="Times New Roman" w:cs="Times New Roman"/>
-          <w:szCs w:val="24"/>
-          <w:lang w:val="en-US"/>
-        </w:rPr>
-        <w:t xml:space="preserve"> </w:t>
-      </w:r>
-      <w:proofErr w:type="spellStart"/>
-      <w:r>
-        <w:rPr>
-          <w:rFonts w:ascii="Times New Roman" w:hAnsi="Times New Roman" w:cs="Times New Roman"/>
-          <w:szCs w:val="24"/>
-          <w:lang w:val="en-US"/>
-        </w:rPr>
-        <w:t>Keinginan</w:t>
-      </w:r>
-      <w:proofErr w:type="spellEnd"/>
-      <w:r>
-        <w:rPr>
-          <w:rFonts w:ascii="Times New Roman" w:hAnsi="Times New Roman" w:cs="Times New Roman"/>
-          <w:szCs w:val="24"/>
-          <w:lang w:val="en-US"/>
-        </w:rPr>
-        <w:t xml:space="preserve"> </w:t>
-      </w:r>
-      <w:proofErr w:type="spellStart"/>
-      <w:r>
-        <w:rPr>
-          <w:rFonts w:ascii="Times New Roman" w:hAnsi="Times New Roman" w:cs="Times New Roman"/>
-          <w:szCs w:val="24"/>
-          <w:lang w:val="en-US"/>
-        </w:rPr>
-        <w:t>Mendirikan</w:t>
-      </w:r>
-      <w:proofErr w:type="spellEnd"/>
-      <w:r>
-        <w:rPr>
-          <w:rFonts w:ascii="Times New Roman" w:hAnsi="Times New Roman" w:cs="Times New Roman"/>
-          <w:szCs w:val="24"/>
-          <w:lang w:val="en-US"/>
-        </w:rPr>
-        <w:t xml:space="preserve"> Usaha</w:t>
+        <w:t>an Kaitannya Pada Keinginan Mendirikan Usaha</w:t>
       </w:r>
       <w:r>
         <w:rPr>
@@ -1260,7 +723,6 @@
         <w:rPr>
           <w:rFonts w:ascii="Times New Roman" w:hAnsi="Times New Roman" w:cs="Times New Roman"/>
           <w:szCs w:val="24"/>
-          <w:lang w:val="en-US"/>
         </w:rPr>
       </w:pPr>
       <w:r>
@@ -1278,6 +740,100 @@
           <w:lang w:val="en-US"/>
         </w:rPr>
         <w:tab/>
+      </w:r>
+      <w:r>
+        <w:rPr>
+          <w:rFonts w:ascii="Times New Roman" w:hAnsi="Times New Roman" w:cs="Times New Roman"/>
+          <w:szCs w:val="24"/>
+        </w:rPr>
+        <w:t>Suci</w:t>
+      </w:r>
+      <w:r>
+        <w:rPr>
+          <w:rFonts w:ascii="Times New Roman" w:hAnsi="Times New Roman" w:cs="Times New Roman"/>
+          <w:szCs w:val="24"/>
+        </w:rPr>
+        <w:t xml:space="preserve">, </w:t>
+      </w:r>
+      <w:r>
+        <w:rPr>
+          <w:rFonts w:ascii="Times New Roman" w:hAnsi="Times New Roman" w:cs="Times New Roman"/>
+          <w:szCs w:val="24"/>
+        </w:rPr>
+        <w:t>Yuli Rahmini</w:t>
+      </w:r>
+      <w:r>
+        <w:rPr>
+          <w:rFonts w:ascii="Times New Roman" w:hAnsi="Times New Roman" w:cs="Times New Roman"/>
+          <w:szCs w:val="24"/>
+        </w:rPr>
+        <w:t xml:space="preserve">. </w:t>
+      </w:r>
+      <w:r>
+        <w:rPr>
+          <w:rFonts w:ascii="Times New Roman" w:hAnsi="Times New Roman" w:cs="Times New Roman"/>
+          <w:szCs w:val="24"/>
+        </w:rPr>
+        <w:t>2017</w:t>
+      </w:r>
+      <w:r>
+        <w:rPr>
+          <w:rFonts w:ascii="Times New Roman" w:hAnsi="Times New Roman" w:cs="Times New Roman"/>
+          <w:szCs w:val="24"/>
+        </w:rPr>
+        <w:t xml:space="preserve">. </w:t>
+      </w:r>
+      <w:r>
+        <w:rPr>
+          <w:rFonts w:ascii="Times New Roman" w:hAnsi="Times New Roman" w:cs="Times New Roman"/>
+          <w:szCs w:val="24"/>
+          <w:lang w:val="en-US"/>
+        </w:rPr>
+        <w:t>Perkembangan Umkm (Usaha Mikro Kecil Dan Menengah) Di Indonesia</w:t>
+      </w:r>
+      <w:r>
+        <w:rPr>
+          <w:rFonts w:ascii="Times New Roman" w:hAnsi="Times New Roman" w:cs="Times New Roman"/>
+          <w:szCs w:val="24"/>
+        </w:rPr>
+        <w:t xml:space="preserve">. </w:t>
+      </w:r>
+      <w:r>
+        <w:rPr>
+          <w:rFonts w:ascii="Times New Roman" w:hAnsi="Times New Roman" w:cs="Times New Roman"/>
+          <w:i/>
+          <w:szCs w:val="24"/>
+        </w:rPr>
+        <w:t>Jurnal Ilmiah Cano Ekonomos</w:t>
+      </w:r>
+      <w:r>
+        <w:rPr>
+          <w:rFonts w:ascii="Times New Roman" w:hAnsi="Times New Roman" w:cs="Times New Roman"/>
+          <w:i/>
+          <w:szCs w:val="24"/>
+        </w:rPr>
+        <w:t xml:space="preserve">. </w:t>
+      </w:r>
+      <w:r>
+        <w:rPr>
+          <w:rFonts w:ascii="Times New Roman" w:hAnsi="Times New Roman" w:cs="Times New Roman"/>
+          <w:szCs w:val="24"/>
+        </w:rPr>
+        <w:t xml:space="preserve"> 6</w:t>
+      </w:r>
+      <w:r>
+        <w:rPr>
+          <w:rFonts w:ascii="Times New Roman" w:hAnsi="Times New Roman" w:cs="Times New Roman"/>
+          <w:szCs w:val="24"/>
+        </w:rPr>
+        <w:t>(1):51-58.</w:t>
+      </w:r>
+      <w:r>
+        <w:rPr>
+          <w:rFonts w:ascii="Times New Roman" w:hAnsi="Times New Roman" w:cs="Times New Roman"/>
+          <w:szCs w:val="24"/>
+        </w:rPr>
+        <w:t xml:space="preserve"> </w:t>
       </w:r>
     </w:p>
     <w:p>
@@ -1325,6 +881,451 @@
           <w:color w:val="000000" w:themeColor="text1"/>
         </w:rPr>
         <w:t>. Jakarta.</w:t>
+      </w:r>
+    </w:p>
+    <w:p>
+      <w:pPr>
+        <w:spacing w:line="360" w:lineRule="auto"/>
+        <w:ind w:left="709" w:right="-2" w:hanging="709"/>
+        <w:rPr>
+          <w:rFonts w:ascii="Times New Roman" w:hAnsi="Times New Roman" w:cs="Times New Roman"/>
+          <w:szCs w:val="24"/>
+        </w:rPr>
+      </w:pPr>
+      <w:r>
+        <w:rPr>
+          <w:rFonts w:ascii="Times New Roman" w:hAnsi="Times New Roman" w:cs="Times New Roman"/>
+          <w:color w:val="000000" w:themeColor="text1"/>
+        </w:rPr>
+        <w:t>[11]</w:t>
+      </w:r>
+      <w:r>
+        <w:rPr>
+          <w:rFonts w:ascii="Times New Roman" w:hAnsi="Times New Roman" w:cs="Times New Roman"/>
+          <w:color w:val="000000" w:themeColor="text1"/>
+        </w:rPr>
+        <w:tab/>
+      </w:r>
+      <w:r>
+        <w:rPr>
+          <w:rFonts w:ascii="Times New Roman" w:hAnsi="Times New Roman" w:cs="Times New Roman"/>
+          <w:szCs w:val="24"/>
+        </w:rPr>
+        <w:t>Devi Asiati dan Nawawi</w:t>
+      </w:r>
+      <w:r>
+        <w:rPr>
+          <w:rFonts w:ascii="Times New Roman" w:hAnsi="Times New Roman" w:cs="Times New Roman"/>
+          <w:szCs w:val="24"/>
+        </w:rPr>
+        <w:t xml:space="preserve">. </w:t>
+      </w:r>
+      <w:r>
+        <w:rPr>
+          <w:rFonts w:ascii="Times New Roman" w:hAnsi="Times New Roman" w:cs="Times New Roman"/>
+          <w:szCs w:val="24"/>
+        </w:rPr>
+        <w:t>2016</w:t>
+      </w:r>
+      <w:r>
+        <w:rPr>
+          <w:rFonts w:ascii="Times New Roman" w:hAnsi="Times New Roman" w:cs="Times New Roman"/>
+          <w:szCs w:val="24"/>
+        </w:rPr>
+        <w:t xml:space="preserve">. </w:t>
+      </w:r>
+      <w:r>
+        <w:rPr>
+          <w:rFonts w:ascii="Times New Roman" w:hAnsi="Times New Roman" w:cs="Times New Roman"/>
+          <w:szCs w:val="24"/>
+          <w:lang w:val="en-US"/>
+        </w:rPr>
+        <w:t xml:space="preserve">Kemitraan </w:t>
+      </w:r>
+      <w:r>
+        <w:rPr>
+          <w:rFonts w:ascii="Times New Roman" w:hAnsi="Times New Roman" w:cs="Times New Roman"/>
+          <w:szCs w:val="24"/>
+        </w:rPr>
+        <w:t>d</w:t>
+      </w:r>
+      <w:r>
+        <w:rPr>
+          <w:rFonts w:ascii="Times New Roman" w:hAnsi="Times New Roman" w:cs="Times New Roman"/>
+          <w:szCs w:val="24"/>
+          <w:lang w:val="en-US"/>
+        </w:rPr>
+        <w:t>i Sektor Perikanan Tangkap: Stra</w:t>
+      </w:r>
+      <w:r>
+        <w:rPr>
+          <w:rFonts w:ascii="Times New Roman" w:hAnsi="Times New Roman" w:cs="Times New Roman"/>
+          <w:szCs w:val="24"/>
+          <w:lang w:val="en-US"/>
+        </w:rPr>
+        <w:t xml:space="preserve">tegi  Untuk Kelangsungan Usaha </w:t>
+      </w:r>
+      <w:r>
+        <w:rPr>
+          <w:rFonts w:ascii="Times New Roman" w:hAnsi="Times New Roman" w:cs="Times New Roman"/>
+          <w:szCs w:val="24"/>
+        </w:rPr>
+        <w:t>d</w:t>
+      </w:r>
+      <w:r>
+        <w:rPr>
+          <w:rFonts w:ascii="Times New Roman" w:hAnsi="Times New Roman" w:cs="Times New Roman"/>
+          <w:szCs w:val="24"/>
+          <w:lang w:val="en-US"/>
+        </w:rPr>
+        <w:t>an  Pekerjaan</w:t>
+      </w:r>
+      <w:r>
+        <w:rPr>
+          <w:rFonts w:ascii="Times New Roman" w:hAnsi="Times New Roman" w:cs="Times New Roman"/>
+          <w:szCs w:val="24"/>
+        </w:rPr>
+        <w:t xml:space="preserve">. </w:t>
+      </w:r>
+      <w:r>
+        <w:rPr>
+          <w:rFonts w:ascii="Times New Roman" w:hAnsi="Times New Roman" w:cs="Times New Roman"/>
+          <w:i/>
+          <w:szCs w:val="24"/>
+        </w:rPr>
+        <w:t>Jurnal Kependudukan Indonesia</w:t>
+      </w:r>
+      <w:r>
+        <w:rPr>
+          <w:rFonts w:ascii="Times New Roman" w:hAnsi="Times New Roman" w:cs="Times New Roman"/>
+          <w:i/>
+          <w:szCs w:val="24"/>
+        </w:rPr>
+        <w:t xml:space="preserve">. </w:t>
+      </w:r>
+      <w:r>
+        <w:rPr>
+          <w:rFonts w:ascii="Times New Roman" w:hAnsi="Times New Roman" w:cs="Times New Roman"/>
+          <w:szCs w:val="24"/>
+        </w:rPr>
+        <w:t>11(2):103-118.</w:t>
+      </w:r>
+    </w:p>
+    <w:p>
+      <w:pPr>
+        <w:spacing w:line="360" w:lineRule="auto"/>
+        <w:ind w:left="709" w:right="-2" w:hanging="709"/>
+        <w:rPr>
+          <w:rFonts w:ascii="Times New Roman" w:hAnsi="Times New Roman" w:cs="Times New Roman"/>
+          <w:szCs w:val="24"/>
+        </w:rPr>
+      </w:pPr>
+      <w:r>
+        <w:rPr>
+          <w:rFonts w:ascii="Times New Roman" w:hAnsi="Times New Roman" w:cs="Times New Roman"/>
+          <w:szCs w:val="24"/>
+        </w:rPr>
+        <w:lastRenderedPageBreak/>
+        <w:t>[12]</w:t>
+      </w:r>
+      <w:r>
+        <w:rPr>
+          <w:rFonts w:ascii="Times New Roman" w:hAnsi="Times New Roman" w:cs="Times New Roman"/>
+          <w:szCs w:val="24"/>
+        </w:rPr>
+        <w:tab/>
+        <w:t>Klaudia Murdaniati dan</w:t>
+      </w:r>
+      <w:r>
+        <w:rPr>
+          <w:rFonts w:ascii="Times New Roman" w:hAnsi="Times New Roman" w:cs="Times New Roman"/>
+          <w:szCs w:val="24"/>
+        </w:rPr>
+        <w:t xml:space="preserve"> Herru Prasetya Widodo</w:t>
+      </w:r>
+      <w:r>
+        <w:rPr>
+          <w:rFonts w:ascii="Times New Roman" w:hAnsi="Times New Roman" w:cs="Times New Roman"/>
+          <w:szCs w:val="24"/>
+        </w:rPr>
+        <w:t>.</w:t>
+      </w:r>
+      <w:r>
+        <w:rPr>
+          <w:rFonts w:ascii="Times New Roman" w:hAnsi="Times New Roman" w:cs="Times New Roman"/>
+          <w:szCs w:val="24"/>
+        </w:rPr>
+        <w:t xml:space="preserve"> 2018</w:t>
+      </w:r>
+      <w:r>
+        <w:rPr>
+          <w:rFonts w:ascii="Times New Roman" w:hAnsi="Times New Roman" w:cs="Times New Roman"/>
+          <w:szCs w:val="24"/>
+        </w:rPr>
+        <w:t xml:space="preserve">. </w:t>
+      </w:r>
+      <w:r>
+        <w:rPr>
+          <w:rFonts w:ascii="Times New Roman" w:hAnsi="Times New Roman" w:cs="Times New Roman"/>
+          <w:szCs w:val="24"/>
+        </w:rPr>
+        <w:t>Strategi  Marketing  Public Relations Matos  Ma</w:t>
+      </w:r>
+      <w:r>
+        <w:rPr>
+          <w:rFonts w:ascii="Times New Roman" w:hAnsi="Times New Roman" w:cs="Times New Roman"/>
+          <w:szCs w:val="24"/>
+        </w:rPr>
+        <w:t xml:space="preserve">ll Dalam Menjaga Mitra Bisnis. </w:t>
+      </w:r>
+      <w:r>
+        <w:rPr>
+          <w:rFonts w:ascii="Times New Roman" w:hAnsi="Times New Roman" w:cs="Times New Roman"/>
+          <w:i/>
+          <w:szCs w:val="24"/>
+        </w:rPr>
+        <w:t>Jurnal Ilmu Sosial dan Ilmu Politik</w:t>
+      </w:r>
+      <w:r>
+        <w:rPr>
+          <w:rFonts w:ascii="Times New Roman" w:hAnsi="Times New Roman" w:cs="Times New Roman"/>
+          <w:szCs w:val="24"/>
+        </w:rPr>
+        <w:t xml:space="preserve">. </w:t>
+      </w:r>
+      <w:r>
+        <w:rPr>
+          <w:rFonts w:ascii="Times New Roman" w:hAnsi="Times New Roman" w:cs="Times New Roman"/>
+          <w:szCs w:val="24"/>
+        </w:rPr>
+        <w:t>7</w:t>
+      </w:r>
+      <w:r>
+        <w:rPr>
+          <w:rFonts w:ascii="Times New Roman" w:hAnsi="Times New Roman" w:cs="Times New Roman"/>
+          <w:szCs w:val="24"/>
+        </w:rPr>
+        <w:t>(</w:t>
+      </w:r>
+      <w:r>
+        <w:rPr>
+          <w:rFonts w:ascii="Times New Roman" w:hAnsi="Times New Roman" w:cs="Times New Roman"/>
+          <w:szCs w:val="24"/>
+        </w:rPr>
+        <w:t>1</w:t>
+      </w:r>
+      <w:r>
+        <w:rPr>
+          <w:rFonts w:ascii="Times New Roman" w:hAnsi="Times New Roman" w:cs="Times New Roman"/>
+          <w:szCs w:val="24"/>
+        </w:rPr>
+        <w:t>):42-47.</w:t>
+      </w:r>
+    </w:p>
+    <w:p>
+      <w:pPr>
+        <w:spacing w:line="360" w:lineRule="auto"/>
+        <w:ind w:left="709" w:right="-2" w:hanging="709"/>
+        <w:rPr>
+          <w:rFonts w:ascii="Times New Roman" w:hAnsi="Times New Roman" w:cs="Times New Roman"/>
+          <w:szCs w:val="24"/>
+        </w:rPr>
+      </w:pPr>
+      <w:r>
+        <w:rPr>
+          <w:rFonts w:ascii="Times New Roman" w:hAnsi="Times New Roman" w:cs="Times New Roman"/>
+          <w:szCs w:val="24"/>
+        </w:rPr>
+        <w:t>[13]</w:t>
+      </w:r>
+      <w:r>
+        <w:rPr>
+          <w:rFonts w:ascii="Times New Roman" w:hAnsi="Times New Roman" w:cs="Times New Roman"/>
+          <w:szCs w:val="24"/>
+        </w:rPr>
+        <w:tab/>
+      </w:r>
+      <w:r>
+        <w:rPr>
+          <w:rFonts w:ascii="Times New Roman" w:hAnsi="Times New Roman" w:cs="Times New Roman"/>
+          <w:szCs w:val="24"/>
+        </w:rPr>
+        <w:t>Wajdi</w:t>
+      </w:r>
+      <w:r>
+        <w:rPr>
+          <w:rFonts w:ascii="Times New Roman" w:hAnsi="Times New Roman" w:cs="Times New Roman"/>
+          <w:szCs w:val="24"/>
+        </w:rPr>
+        <w:t xml:space="preserve">, </w:t>
+      </w:r>
+      <w:r>
+        <w:rPr>
+          <w:rFonts w:ascii="Times New Roman" w:hAnsi="Times New Roman" w:cs="Times New Roman"/>
+          <w:szCs w:val="24"/>
+        </w:rPr>
+        <w:t>M</w:t>
+      </w:r>
+      <w:r>
+        <w:rPr>
+          <w:rFonts w:ascii="Times New Roman" w:hAnsi="Times New Roman" w:cs="Times New Roman"/>
+          <w:szCs w:val="24"/>
+        </w:rPr>
+        <w:t xml:space="preserve">uahmmad Farid, dkk. </w:t>
+      </w:r>
+      <w:r>
+        <w:rPr>
+          <w:rFonts w:ascii="Times New Roman" w:hAnsi="Times New Roman" w:cs="Times New Roman"/>
+          <w:szCs w:val="24"/>
+        </w:rPr>
+        <w:t>2018</w:t>
+      </w:r>
+      <w:r>
+        <w:rPr>
+          <w:rFonts w:ascii="Times New Roman" w:hAnsi="Times New Roman" w:cs="Times New Roman"/>
+          <w:szCs w:val="24"/>
+        </w:rPr>
+        <w:t xml:space="preserve">. </w:t>
+      </w:r>
+      <w:r>
+        <w:rPr>
+          <w:rFonts w:ascii="Times New Roman" w:hAnsi="Times New Roman" w:cs="Times New Roman"/>
+          <w:szCs w:val="24"/>
+        </w:rPr>
+        <w:t>Peranan Aspek-Aspek Modal Manusia Pengusaha Terhadap Kinerja Bisnis Ukm</w:t>
+      </w:r>
+      <w:r>
+        <w:rPr>
+          <w:rFonts w:ascii="Times New Roman" w:hAnsi="Times New Roman" w:cs="Times New Roman"/>
+          <w:szCs w:val="24"/>
+        </w:rPr>
+        <w:t xml:space="preserve">. </w:t>
+      </w:r>
+      <w:r>
+        <w:rPr>
+          <w:rFonts w:ascii="Times New Roman" w:hAnsi="Times New Roman" w:cs="Times New Roman"/>
+          <w:i/>
+          <w:szCs w:val="24"/>
+        </w:rPr>
+        <w:t>Jurnal Ekonomi Manajemen Sumber Daya</w:t>
+      </w:r>
+      <w:r>
+        <w:rPr>
+          <w:rFonts w:ascii="Times New Roman" w:hAnsi="Times New Roman" w:cs="Times New Roman"/>
+          <w:i/>
+          <w:szCs w:val="24"/>
+        </w:rPr>
+        <w:t>.</w:t>
+      </w:r>
+      <w:r>
+        <w:rPr>
+          <w:rFonts w:ascii="Times New Roman" w:hAnsi="Times New Roman" w:cs="Times New Roman"/>
+          <w:szCs w:val="24"/>
+        </w:rPr>
+        <w:t>20(2):104-111.</w:t>
+      </w:r>
+    </w:p>
+    <w:p>
+      <w:pPr>
+        <w:spacing w:line="360" w:lineRule="auto"/>
+        <w:ind w:left="709" w:right="-2" w:hanging="709"/>
+        <w:rPr>
+          <w:rFonts w:ascii="Times New Roman" w:hAnsi="Times New Roman" w:cs="Times New Roman"/>
+          <w:szCs w:val="24"/>
+        </w:rPr>
+      </w:pPr>
+      <w:r>
+        <w:rPr>
+          <w:rFonts w:ascii="Times New Roman" w:hAnsi="Times New Roman" w:cs="Times New Roman"/>
+          <w:szCs w:val="24"/>
+        </w:rPr>
+        <w:t>[14]</w:t>
+      </w:r>
+      <w:r>
+        <w:rPr>
+          <w:rFonts w:ascii="Times New Roman" w:hAnsi="Times New Roman" w:cs="Times New Roman"/>
+          <w:szCs w:val="24"/>
+        </w:rPr>
+        <w:tab/>
+      </w:r>
+      <w:r>
+        <w:rPr>
+          <w:rFonts w:ascii="Times New Roman" w:hAnsi="Times New Roman" w:cs="Times New Roman"/>
+          <w:szCs w:val="24"/>
+        </w:rPr>
+        <w:t xml:space="preserve">Lumikis , Riri I. C. Dan </w:t>
+      </w:r>
+      <w:r>
+        <w:rPr>
+          <w:rFonts w:ascii="Times New Roman" w:hAnsi="Times New Roman" w:cs="Times New Roman"/>
+          <w:szCs w:val="24"/>
+        </w:rPr>
+        <w:t>Ventje Ilat</w:t>
+      </w:r>
+      <w:r>
+        <w:rPr>
+          <w:rFonts w:ascii="Times New Roman" w:hAnsi="Times New Roman" w:cs="Times New Roman"/>
+          <w:szCs w:val="24"/>
+        </w:rPr>
+        <w:t>.</w:t>
+      </w:r>
+      <w:r>
+        <w:rPr>
+          <w:rFonts w:ascii="Times New Roman" w:hAnsi="Times New Roman" w:cs="Times New Roman"/>
+          <w:szCs w:val="24"/>
+        </w:rPr>
+        <w:t xml:space="preserve"> 2018</w:t>
+      </w:r>
+      <w:r>
+        <w:rPr>
+          <w:rFonts w:ascii="Times New Roman" w:hAnsi="Times New Roman" w:cs="Times New Roman"/>
+          <w:szCs w:val="24"/>
+        </w:rPr>
+        <w:t xml:space="preserve">. </w:t>
+      </w:r>
+      <w:r>
+        <w:rPr>
+          <w:rFonts w:ascii="Times New Roman" w:hAnsi="Times New Roman" w:cs="Times New Roman"/>
+          <w:szCs w:val="24"/>
+        </w:rPr>
+        <w:t>Ipteks Penghitungan Pajak Pertambahan Nilai (Ppn)  Berbasis E-Faktur  (Studi Kasus Pada Pt. Berkat Rehobot)</w:t>
+      </w:r>
+      <w:r>
+        <w:rPr>
+          <w:rFonts w:ascii="Times New Roman" w:hAnsi="Times New Roman" w:cs="Times New Roman"/>
+          <w:szCs w:val="24"/>
+        </w:rPr>
+        <w:t>.</w:t>
+      </w:r>
+      <w:r>
+        <w:rPr>
+          <w:rFonts w:ascii="Times New Roman" w:hAnsi="Times New Roman" w:cs="Times New Roman"/>
+          <w:szCs w:val="24"/>
+        </w:rPr>
+        <w:t xml:space="preserve"> </w:t>
+      </w:r>
+      <w:r>
+        <w:rPr>
+          <w:rFonts w:ascii="Times New Roman" w:hAnsi="Times New Roman" w:cs="Times New Roman"/>
+          <w:i/>
+          <w:szCs w:val="24"/>
+        </w:rPr>
+        <w:t>Jurnal Ipteks Akuntansi bagi Masyarakat</w:t>
+      </w:r>
+      <w:r>
+        <w:rPr>
+          <w:rFonts w:ascii="Times New Roman" w:hAnsi="Times New Roman" w:cs="Times New Roman"/>
+          <w:i/>
+          <w:szCs w:val="24"/>
+        </w:rPr>
+        <w:t>.</w:t>
+      </w:r>
+      <w:r>
+        <w:rPr>
+          <w:rFonts w:ascii="Times New Roman" w:hAnsi="Times New Roman" w:cs="Times New Roman"/>
+          <w:szCs w:val="24"/>
+        </w:rPr>
+        <w:t>2(1):15-20.</w:t>
       </w:r>
     </w:p>
     <w:p>
@@ -1335,231 +1336,61 @@
       <w:r>
         <w:rPr>
           <w:rFonts w:ascii="Times New Roman" w:hAnsi="Times New Roman" w:cs="Times New Roman"/>
-          <w:color w:val="000000" w:themeColor="text1"/>
-        </w:rPr>
-        <w:t>[11]</w:t>
-      </w:r>
-      <w:r>
-        <w:rPr>
-          <w:rFonts w:ascii="Times New Roman" w:hAnsi="Times New Roman" w:cs="Times New Roman"/>
-          <w:color w:val="000000" w:themeColor="text1"/>
+          <w:szCs w:val="24"/>
+        </w:rPr>
+        <w:t>[15]</w:t>
+      </w:r>
+      <w:r>
+        <w:rPr>
+          <w:rFonts w:ascii="Times New Roman" w:hAnsi="Times New Roman" w:cs="Times New Roman"/>
+          <w:szCs w:val="24"/>
         </w:rPr>
         <w:tab/>
       </w:r>
       <w:r>
-        <w:rPr>
-          <w:rFonts w:ascii="Times New Roman" w:hAnsi="Times New Roman" w:cs="Times New Roman"/>
-          <w:szCs w:val="24"/>
-        </w:rPr>
-        <w:t>Devi Asiati dan Nawawi</w:t>
-      </w:r>
-      <w:r>
-        <w:rPr>
-          <w:rFonts w:ascii="Times New Roman" w:hAnsi="Times New Roman" w:cs="Times New Roman"/>
-          <w:szCs w:val="24"/>
-        </w:rPr>
+        <w:t xml:space="preserve">Mustaqbal, </w:t>
+      </w:r>
+      <w:r>
+        <w:t>M</w:t>
+      </w:r>
+      <w:r>
+        <w:t xml:space="preserve">uhammad </w:t>
+      </w:r>
+      <w:r>
+        <w:t>Sidi</w:t>
+      </w:r>
+      <w:r>
+        <w:t>, Roeri Fajri Firdaus</w:t>
+      </w:r>
+      <w:r>
+        <w:t>, Hendra Rahma</w:t>
+      </w:r>
+      <w:r>
+        <w:t>di</w:t>
+      </w:r>
+      <w:r>
         <w:t xml:space="preserve">. </w:t>
       </w:r>
       <w:r>
-        <w:rPr>
-          <w:rFonts w:ascii="Times New Roman" w:hAnsi="Times New Roman" w:cs="Times New Roman"/>
-          <w:szCs w:val="24"/>
-        </w:rPr>
-        <w:t>2016</w:t>
-      </w:r>
-      <w:r>
-        <w:rPr>
-          <w:rFonts w:ascii="Times New Roman" w:hAnsi="Times New Roman" w:cs="Times New Roman"/>
-          <w:szCs w:val="24"/>
-        </w:rPr>
+        <w:t>2015</w:t>
+      </w:r>
+      <w:r>
         <w:t xml:space="preserve">. </w:t>
       </w:r>
-      <w:proofErr w:type="spellStart"/>
-      <w:r>
-        <w:rPr>
-          <w:rFonts w:ascii="Times New Roman" w:hAnsi="Times New Roman" w:cs="Times New Roman"/>
-          <w:szCs w:val="24"/>
-          <w:lang w:val="en-US"/>
-        </w:rPr>
-        <w:t>Kemitraan</w:t>
-      </w:r>
-      <w:proofErr w:type="spellEnd"/>
-      <w:r>
-        <w:rPr>
-          <w:rFonts w:ascii="Times New Roman" w:hAnsi="Times New Roman" w:cs="Times New Roman"/>
-          <w:szCs w:val="24"/>
-          <w:lang w:val="en-US"/>
-        </w:rPr>
-        <w:t xml:space="preserve"> </w:t>
-      </w:r>
-      <w:r>
-        <w:rPr>
-          <w:rFonts w:ascii="Times New Roman" w:hAnsi="Times New Roman" w:cs="Times New Roman"/>
-          <w:szCs w:val="24"/>
-        </w:rPr>
-        <w:t>d</w:t>
-      </w:r>
-      <w:proofErr w:type="spellStart"/>
-      <w:r>
-        <w:rPr>
-          <w:rFonts w:ascii="Times New Roman" w:hAnsi="Times New Roman" w:cs="Times New Roman"/>
-          <w:szCs w:val="24"/>
-          <w:lang w:val="en-US"/>
-        </w:rPr>
-        <w:t>i</w:t>
-      </w:r>
-      <w:proofErr w:type="spellEnd"/>
-      <w:r>
-        <w:rPr>
-          <w:rFonts w:ascii="Times New Roman" w:hAnsi="Times New Roman" w:cs="Times New Roman"/>
-          <w:szCs w:val="24"/>
-          <w:lang w:val="en-US"/>
-        </w:rPr>
-        <w:t xml:space="preserve"> </w:t>
-      </w:r>
-      <w:proofErr w:type="spellStart"/>
-      <w:r>
-        <w:rPr>
-          <w:rFonts w:ascii="Times New Roman" w:hAnsi="Times New Roman" w:cs="Times New Roman"/>
-          <w:szCs w:val="24"/>
-          <w:lang w:val="en-US"/>
-        </w:rPr>
-        <w:t>Sektor</w:t>
-      </w:r>
-      <w:proofErr w:type="spellEnd"/>
-      <w:r>
-        <w:rPr>
-          <w:rFonts w:ascii="Times New Roman" w:hAnsi="Times New Roman" w:cs="Times New Roman"/>
-          <w:szCs w:val="24"/>
-          <w:lang w:val="en-US"/>
-        </w:rPr>
-        <w:t xml:space="preserve"> </w:t>
-      </w:r>
-      <w:proofErr w:type="spellStart"/>
-      <w:r>
-        <w:rPr>
-          <w:rFonts w:ascii="Times New Roman" w:hAnsi="Times New Roman" w:cs="Times New Roman"/>
-          <w:szCs w:val="24"/>
-          <w:lang w:val="en-US"/>
-        </w:rPr>
-        <w:t>Perikanan</w:t>
-      </w:r>
-      <w:proofErr w:type="spellEnd"/>
-      <w:r>
-        <w:rPr>
-          <w:rFonts w:ascii="Times New Roman" w:hAnsi="Times New Roman" w:cs="Times New Roman"/>
-          <w:szCs w:val="24"/>
-          <w:lang w:val="en-US"/>
-        </w:rPr>
-        <w:t xml:space="preserve"> </w:t>
-      </w:r>
-      <w:proofErr w:type="spellStart"/>
-      <w:r>
-        <w:rPr>
-          <w:rFonts w:ascii="Times New Roman" w:hAnsi="Times New Roman" w:cs="Times New Roman"/>
-          <w:szCs w:val="24"/>
-          <w:lang w:val="en-US"/>
-        </w:rPr>
-        <w:t>Tangkap</w:t>
-      </w:r>
-      <w:proofErr w:type="spellEnd"/>
-      <w:r>
-        <w:rPr>
-          <w:rFonts w:ascii="Times New Roman" w:hAnsi="Times New Roman" w:cs="Times New Roman"/>
-          <w:szCs w:val="24"/>
-          <w:lang w:val="en-US"/>
-        </w:rPr>
-        <w:t xml:space="preserve">: </w:t>
-      </w:r>
-      <w:proofErr w:type="spellStart"/>
-      <w:proofErr w:type="gramStart"/>
-      <w:r>
-        <w:rPr>
-          <w:rFonts w:ascii="Times New Roman" w:hAnsi="Times New Roman" w:cs="Times New Roman"/>
-          <w:szCs w:val="24"/>
-          <w:lang w:val="en-US"/>
-        </w:rPr>
-        <w:t>Stra</w:t>
-      </w:r>
-      <w:r>
-        <w:rPr>
-          <w:rFonts w:ascii="Times New Roman" w:hAnsi="Times New Roman" w:cs="Times New Roman"/>
-          <w:szCs w:val="24"/>
-          <w:lang w:val="en-US"/>
-        </w:rPr>
-        <w:t>tegi</w:t>
-      </w:r>
-      <w:proofErr w:type="spellEnd"/>
-      <w:r>
-        <w:rPr>
-          <w:rFonts w:ascii="Times New Roman" w:hAnsi="Times New Roman" w:cs="Times New Roman"/>
-          <w:szCs w:val="24"/>
-          <w:lang w:val="en-US"/>
-        </w:rPr>
-        <w:t xml:space="preserve">  </w:t>
-      </w:r>
-      <w:proofErr w:type="spellStart"/>
-      <w:r>
-        <w:rPr>
-          <w:rFonts w:ascii="Times New Roman" w:hAnsi="Times New Roman" w:cs="Times New Roman"/>
-          <w:szCs w:val="24"/>
-          <w:lang w:val="en-US"/>
-        </w:rPr>
-        <w:t>Untuk</w:t>
-      </w:r>
-      <w:proofErr w:type="spellEnd"/>
-      <w:proofErr w:type="gramEnd"/>
-      <w:r>
-        <w:rPr>
-          <w:rFonts w:ascii="Times New Roman" w:hAnsi="Times New Roman" w:cs="Times New Roman"/>
-          <w:szCs w:val="24"/>
-          <w:lang w:val="en-US"/>
-        </w:rPr>
-        <w:t xml:space="preserve"> </w:t>
-      </w:r>
-      <w:proofErr w:type="spellStart"/>
-      <w:r>
-        <w:rPr>
-          <w:rFonts w:ascii="Times New Roman" w:hAnsi="Times New Roman" w:cs="Times New Roman"/>
-          <w:szCs w:val="24"/>
-          <w:lang w:val="en-US"/>
-        </w:rPr>
-        <w:t>Kelangsungan</w:t>
-      </w:r>
-      <w:proofErr w:type="spellEnd"/>
-      <w:r>
-        <w:rPr>
-          <w:rFonts w:ascii="Times New Roman" w:hAnsi="Times New Roman" w:cs="Times New Roman"/>
-          <w:szCs w:val="24"/>
-          <w:lang w:val="en-US"/>
-        </w:rPr>
-        <w:t xml:space="preserve"> Usaha </w:t>
-      </w:r>
-      <w:r>
-        <w:rPr>
-          <w:rFonts w:ascii="Times New Roman" w:hAnsi="Times New Roman" w:cs="Times New Roman"/>
-          <w:szCs w:val="24"/>
-        </w:rPr>
-        <w:t>d</w:t>
-      </w:r>
-      <w:r>
-        <w:rPr>
-          <w:rFonts w:ascii="Times New Roman" w:hAnsi="Times New Roman" w:cs="Times New Roman"/>
-          <w:szCs w:val="24"/>
-          <w:lang w:val="en-US"/>
-        </w:rPr>
-        <w:t xml:space="preserve">an  </w:t>
-      </w:r>
-      <w:proofErr w:type="spellStart"/>
-      <w:r>
-        <w:rPr>
-          <w:rFonts w:ascii="Times New Roman" w:hAnsi="Times New Roman" w:cs="Times New Roman"/>
-          <w:szCs w:val="24"/>
-          <w:lang w:val="en-US"/>
-        </w:rPr>
-        <w:t>Pekerjaan</w:t>
-      </w:r>
-      <w:proofErr w:type="spellEnd"/>
+      <w:r>
+        <w:rPr>
+          <w:rFonts w:ascii="Times New Roman" w:hAnsi="Times New Roman" w:cs="Times New Roman"/>
+          <w:szCs w:val="24"/>
+        </w:rPr>
+        <w:t>Pengujian Aplikasi Menggunakan Black Box Testing Boundary Value Analysis (Studi Kasus : Aplik</w:t>
+      </w:r>
+      <w:r>
+        <w:rPr>
+          <w:rFonts w:ascii="Times New Roman" w:hAnsi="Times New Roman" w:cs="Times New Roman"/>
+          <w:szCs w:val="24"/>
+        </w:rPr>
+        <w:t>asi Prediksi Kelulusan Snmptn)</w:t>
+      </w:r>
       <w:r>
         <w:rPr>
           <w:rFonts w:ascii="Times New Roman" w:hAnsi="Times New Roman" w:cs="Times New Roman"/>
@@ -1569,59 +1400,24 @@
       </w:r>
       <w:r>
         <w:rPr>
-          <w:rFonts w:ascii="Times New Roman" w:hAnsi="Times New Roman" w:cs="Times New Roman"/>
-          <w:i/>
-          <w:szCs w:val="24"/>
-        </w:rPr>
-        <w:t>Jurnal Kependudukan Indonesia</w:t>
-      </w:r>
-      <w:r>
-        <w:rPr>
-          <w:rFonts w:ascii="Times New Roman" w:hAnsi="Times New Roman" w:cs="Times New Roman"/>
-          <w:i/>
-          <w:szCs w:val="24"/>
+          <w:i/>
+        </w:rPr>
+        <w:t>Jurnal Ilmiah Teknologi Informasi Terapan</w:t>
+      </w:r>
+      <w:r>
+        <w:rPr>
+          <w:i/>
         </w:rPr>
         <w:t xml:space="preserve">. </w:t>
       </w:r>
       <w:r>
-        <w:rPr>
-          <w:rFonts w:ascii="Times New Roman" w:hAnsi="Times New Roman" w:cs="Times New Roman"/>
-          <w:szCs w:val="24"/>
-        </w:rPr>
-        <w:t>11(2):103-118.</w:t>
+        <w:t>1(3):31-36</w:t>
+      </w:r>
+      <w:r>
+        <w:t>.</w:t>
       </w:r>
       <w:bookmarkStart w:id="0" w:name="_GoBack"/>
       <w:bookmarkEnd w:id="0"/>
-    </w:p>
-    <w:p>
-      <w:pPr>
-        <w:spacing w:line="360" w:lineRule="auto"/>
-        <w:ind w:left="709" w:right="-2" w:hanging="709"/>
-        <w:rPr>
-          <w:rFonts w:ascii="Times New Roman" w:hAnsi="Times New Roman" w:cs="Times New Roman"/>
-          <w:szCs w:val="24"/>
-        </w:rPr>
-      </w:pPr>
-    </w:p>
-    <w:p>
-      <w:pPr>
-        <w:spacing w:line="360" w:lineRule="auto"/>
-        <w:ind w:left="709" w:right="-2" w:hanging="709"/>
-        <w:rPr>
-          <w:rFonts w:ascii="Times New Roman" w:hAnsi="Times New Roman" w:cs="Times New Roman"/>
-          <w:szCs w:val="24"/>
-        </w:rPr>
-      </w:pPr>
-    </w:p>
-    <w:p>
-      <w:pPr>
-        <w:spacing w:line="360" w:lineRule="auto"/>
-        <w:ind w:left="709" w:right="-2" w:hanging="709"/>
-        <w:rPr>
-          <w:rFonts w:ascii="Times New Roman" w:hAnsi="Times New Roman" w:cs="Times New Roman"/>
-          <w:szCs w:val="24"/>
-        </w:rPr>
-      </w:pPr>
     </w:p>
     <w:sectPr>
       <w:pgSz w:w="11906" w:h="16838"/>

</xml_diff>